<commit_message>
variable en servidor que dice si hay clientes
</commit_message>
<xml_diff>
--- a/docs/diseno.docx
+++ b/docs/diseno.docx
@@ -28,14 +28,31 @@
         <w:rPr>
           <w:rFonts w:ascii="Helvetica" w:hAnsi="Helvetica"/>
         </w:rPr>
-        <w:t xml:space="preserve">Santiago Beltran </w:t>
-      </w:r>
-      <w:r>
-        <w:rPr>
-          <w:rFonts w:ascii="Helvetica" w:hAnsi="Helvetica"/>
-          <w:highlight w:val="yellow"/>
-        </w:rPr>
-        <w:t>2016XXXXX</w:t>
+        <w:t xml:space="preserve">Santiago </w:t>
+      </w:r>
+      <w:r>
+        <w:rPr>
+          <w:rFonts w:ascii="Helvetica" w:hAnsi="Helvetica"/>
+        </w:rPr>
+        <w:t>Beltr</w:t>
+      </w:r>
+      <w:r>
+        <w:rPr>
+          <w:rFonts w:ascii="Helvetica" w:hAnsi="Helvetica"/>
+        </w:rPr>
+        <w:t>á</w:t>
+      </w:r>
+      <w:r>
+        <w:rPr>
+          <w:rFonts w:ascii="Helvetica" w:hAnsi="Helvetica"/>
+        </w:rPr>
+        <w:t>n 2016</w:t>
+      </w:r>
+      <w:r>
+        <w:rPr>
+          <w:rFonts w:ascii="Helvetica" w:hAnsi="Helvetica"/>
+        </w:rPr>
+        <w:t>32541</w:t>
       </w:r>
       <w:r>
         <w:rPr>
@@ -47,7 +64,13 @@
         <w:rPr>
           <w:rFonts w:ascii="Helvetica" w:hAnsi="Helvetica"/>
         </w:rPr>
-        <w:t>Sebastian García 201630047</w:t>
+        <w:t>Sebastián</w:t>
+      </w:r>
+      <w:r>
+        <w:rPr>
+          <w:rFonts w:ascii="Helvetica" w:hAnsi="Helvetica"/>
+        </w:rPr>
+        <w:t xml:space="preserve"> García 201630047</w:t>
       </w:r>
     </w:p>
     <w:p>
@@ -107,21 +130,7 @@
         <w:rPr>
           <w:rFonts w:ascii="Helvetica" w:hAnsi="Helvetica"/>
         </w:rPr>
-        <w:t>{</w:t>
-      </w:r>
-      <w:proofErr w:type="gramStart"/>
-      <w:r>
-        <w:rPr>
-          <w:rFonts w:ascii="Helvetica" w:hAnsi="Helvetica"/>
-        </w:rPr>
-        <w:t>s.beltran</w:t>
-      </w:r>
-      <w:proofErr w:type="gramEnd"/>
-      <w:r>
-        <w:rPr>
-          <w:rFonts w:ascii="Helvetica" w:hAnsi="Helvetica"/>
-        </w:rPr>
-        <w:t xml:space="preserve">, </w:t>
+        <w:t xml:space="preserve">{s.beltran, </w:t>
       </w:r>
       <w:r>
         <w:rPr>
@@ -239,15 +248,7 @@
         <w:rPr>
           <w:lang w:val="es-ES"/>
         </w:rPr>
-        <w:t xml:space="preserve"> en el búfer</w:t>
-      </w:r>
-      <w:bookmarkStart w:id="0" w:name="_GoBack"/>
-      <w:bookmarkEnd w:id="0"/>
-      <w:r>
-        <w:rPr>
-          <w:lang w:val="es-ES"/>
-        </w:rPr>
-        <w:t>, despertará al consumidor dormido.</w:t>
+        <w:t xml:space="preserve"> en el búfer, despertará al consumidor dormido.</w:t>
       </w:r>
     </w:p>
     <w:p>

</xml_diff>